<commit_message>
Update files and add task sheet
</commit_message>
<xml_diff>
--- a/КП Поршнев.docx
+++ b/КП Поршнев.docx
@@ -35,8 +35,6 @@
           <w:szCs w:val="32"/>
         </w:rPr>
       </w:pPr>
-      <w:bookmarkStart w:id="0" w:name="_GoBack"/>
-      <w:bookmarkEnd w:id="0"/>
       <w:r>
         <w:rPr>
           <w:rFonts w:ascii="Times New Roman" w:hAnsi="Times New Roman" w:cs="Times New Roman"/>
@@ -108,7 +106,7 @@
           <w:rFonts w:ascii="Times New Roman" w:hAnsi="Times New Roman" w:cs="Times New Roman"/>
           <w:sz w:val="28"/>
         </w:rPr>
-        <w:t>ПО</w:t>
+        <w:t>Подсистема</w:t>
       </w:r>
       <w:r>
         <w:rPr>
@@ -129,7 +127,21 @@
           <w:rFonts w:ascii="Times New Roman" w:hAnsi="Times New Roman" w:cs="Times New Roman"/>
           <w:sz w:val="28"/>
         </w:rPr>
-        <w:t xml:space="preserve"> упростит процесс подачи заявок на мероприятия, предоставит возможность просмотра доступных вакансий</w:t>
+        <w:t xml:space="preserve"> упростит процесс подачи заявок на мероприятия, предоставит возможность просмотра </w:t>
+      </w:r>
+      <w:r>
+        <w:rPr>
+          <w:rFonts w:ascii="Times New Roman" w:hAnsi="Times New Roman" w:cs="Times New Roman"/>
+          <w:sz w:val="28"/>
+        </w:rPr>
+        <w:t xml:space="preserve">списка </w:t>
+      </w:r>
+      <w:r>
+        <w:rPr>
+          <w:rFonts w:ascii="Times New Roman" w:hAnsi="Times New Roman" w:cs="Times New Roman"/>
+          <w:sz w:val="28"/>
+        </w:rPr>
+        <w:t>доступных вакансий</w:t>
       </w:r>
       <w:r>
         <w:rPr>
@@ -154,42 +166,35 @@
           <w:rFonts w:ascii="Times New Roman" w:hAnsi="Times New Roman" w:cs="Times New Roman"/>
           <w:sz w:val="28"/>
         </w:rPr>
-        <w:t>Разрабатываемая</w:t>
-      </w:r>
-      <w:r>
-        <w:rPr>
-          <w:rFonts w:ascii="Times New Roman" w:hAnsi="Times New Roman" w:cs="Times New Roman"/>
-          <w:sz w:val="28"/>
-        </w:rPr>
-        <w:t xml:space="preserve"> </w:t>
-      </w:r>
-      <w:r>
-        <w:rPr>
-          <w:rFonts w:ascii="Times New Roman" w:hAnsi="Times New Roman" w:cs="Times New Roman"/>
-          <w:sz w:val="28"/>
-        </w:rPr>
-        <w:t>подсистема</w:t>
-      </w:r>
-      <w:r>
-        <w:rPr>
-          <w:rFonts w:ascii="Times New Roman" w:hAnsi="Times New Roman" w:cs="Times New Roman"/>
-          <w:sz w:val="28"/>
-        </w:rPr>
-        <w:t xml:space="preserve"> будет актуальн</w:t>
-      </w:r>
-      <w:r>
-        <w:rPr>
-          <w:rFonts w:ascii="Times New Roman" w:hAnsi="Times New Roman" w:cs="Times New Roman"/>
-          <w:sz w:val="28"/>
-        </w:rPr>
-        <w:t>а</w:t>
-      </w:r>
-      <w:r>
-        <w:rPr>
-          <w:rFonts w:ascii="Times New Roman" w:hAnsi="Times New Roman" w:cs="Times New Roman"/>
-          <w:sz w:val="28"/>
-        </w:rPr>
-        <w:t xml:space="preserve"> для учебных заведений, проводящих </w:t>
+        <w:t>Разрабатываем</w:t>
+      </w:r>
+      <w:r>
+        <w:rPr>
+          <w:rFonts w:ascii="Times New Roman" w:hAnsi="Times New Roman" w:cs="Times New Roman"/>
+          <w:sz w:val="28"/>
+        </w:rPr>
+        <w:t xml:space="preserve">ая подсистема </w:t>
+      </w:r>
+      <w:r>
+        <w:rPr>
+          <w:rFonts w:ascii="Times New Roman" w:hAnsi="Times New Roman" w:cs="Times New Roman"/>
+          <w:sz w:val="28"/>
+        </w:rPr>
+        <w:t>будет актуальн</w:t>
+      </w:r>
+      <w:r>
+        <w:rPr>
+          <w:rFonts w:ascii="Times New Roman" w:hAnsi="Times New Roman" w:cs="Times New Roman"/>
+          <w:sz w:val="28"/>
+        </w:rPr>
+        <w:t xml:space="preserve">а </w:t>
+      </w:r>
+      <w:r>
+        <w:rPr>
+          <w:rFonts w:ascii="Times New Roman" w:hAnsi="Times New Roman" w:cs="Times New Roman"/>
+          <w:sz w:val="28"/>
+        </w:rPr>
+        <w:t xml:space="preserve">для учебных заведений, проводящих </w:t>
       </w:r>
       <w:proofErr w:type="spellStart"/>
       <w:r>
@@ -205,7 +210,57 @@
           <w:rFonts w:ascii="Times New Roman" w:hAnsi="Times New Roman" w:cs="Times New Roman"/>
           <w:sz w:val="28"/>
         </w:rPr>
-        <w:t xml:space="preserve"> работы для своих студентов, людей, находящихся в поиске работы, а также для самого ЦЗН, проводящего данные мероприятия.</w:t>
+        <w:t xml:space="preserve"> работы для своих студентов, людей, находящихся в поиске работы, а также для самого </w:t>
+      </w:r>
+      <w:r>
+        <w:rPr>
+          <w:rFonts w:ascii="Times New Roman" w:hAnsi="Times New Roman" w:cs="Times New Roman"/>
+          <w:sz w:val="28"/>
+          <w:highlight w:val="yellow"/>
+        </w:rPr>
+        <w:t>ЦЗН</w:t>
+      </w:r>
+      <w:r>
+        <w:rPr>
+          <w:rFonts w:ascii="Times New Roman" w:hAnsi="Times New Roman" w:cs="Times New Roman"/>
+          <w:sz w:val="28"/>
+        </w:rPr>
+        <w:t xml:space="preserve">, </w:t>
+      </w:r>
+      <w:r>
+        <w:rPr>
+          <w:rFonts w:ascii="Times New Roman" w:hAnsi="Times New Roman" w:cs="Times New Roman"/>
+          <w:sz w:val="28"/>
+        </w:rPr>
+        <w:t xml:space="preserve">который </w:t>
+      </w:r>
+      <w:r>
+        <w:rPr>
+          <w:rFonts w:ascii="Times New Roman" w:hAnsi="Times New Roman" w:cs="Times New Roman"/>
+          <w:sz w:val="28"/>
+        </w:rPr>
+        <w:t>провод</w:t>
+      </w:r>
+      <w:r>
+        <w:rPr>
+          <w:rFonts w:ascii="Times New Roman" w:hAnsi="Times New Roman" w:cs="Times New Roman"/>
+          <w:sz w:val="28"/>
+        </w:rPr>
+        <w:t>ит</w:t>
+      </w:r>
+      <w:r>
+        <w:rPr>
+          <w:rFonts w:ascii="Times New Roman" w:hAnsi="Times New Roman" w:cs="Times New Roman"/>
+          <w:sz w:val="28"/>
+        </w:rPr>
+        <w:t xml:space="preserve"> </w:t>
+      </w:r>
+      <w:r>
+        <w:rPr>
+          <w:rFonts w:ascii="Times New Roman" w:hAnsi="Times New Roman" w:cs="Times New Roman"/>
+          <w:sz w:val="28"/>
+        </w:rPr>
+        <w:t>мероприятия.</w:t>
       </w:r>
     </w:p>
     <w:p>
@@ -263,49 +318,70 @@
           <w:rFonts w:ascii="Times New Roman" w:hAnsi="Times New Roman" w:cs="Times New Roman"/>
           <w:sz w:val="28"/>
         </w:rPr>
-        <w:t xml:space="preserve">Необходимо разработать </w:t>
-      </w:r>
-      <w:r>
-        <w:rPr>
-          <w:rFonts w:ascii="Times New Roman" w:hAnsi="Times New Roman" w:cs="Times New Roman"/>
-          <w:sz w:val="28"/>
-        </w:rPr>
-        <w:t>ПО</w:t>
-      </w:r>
-      <w:r>
-        <w:rPr>
-          <w:rFonts w:ascii="Times New Roman" w:hAnsi="Times New Roman" w:cs="Times New Roman"/>
-          <w:sz w:val="28"/>
-        </w:rPr>
-        <w:t xml:space="preserve"> для подачи заявок на мероприятия службы занятости. </w:t>
-      </w:r>
-      <w:r>
-        <w:rPr>
-          <w:rFonts w:ascii="Times New Roman" w:hAnsi="Times New Roman" w:cs="Times New Roman"/>
-          <w:sz w:val="28"/>
-        </w:rPr>
-        <w:t>Подсистема</w:t>
-      </w:r>
-      <w:r>
-        <w:rPr>
-          <w:rFonts w:ascii="Times New Roman" w:hAnsi="Times New Roman" w:cs="Times New Roman"/>
-          <w:sz w:val="28"/>
-        </w:rPr>
-        <w:t xml:space="preserve"> должн</w:t>
-      </w:r>
-      <w:r>
-        <w:rPr>
-          <w:rFonts w:ascii="Times New Roman" w:hAnsi="Times New Roman" w:cs="Times New Roman"/>
-          <w:sz w:val="28"/>
-        </w:rPr>
-        <w:t>а</w:t>
-      </w:r>
-      <w:r>
-        <w:rPr>
-          <w:rFonts w:ascii="Times New Roman" w:hAnsi="Times New Roman" w:cs="Times New Roman"/>
-          <w:sz w:val="28"/>
-        </w:rPr>
-        <w:t xml:space="preserve"> обеспечивать выполнение следующих задач:</w:t>
+        <w:t>Необходимо разработать</w:t>
+      </w:r>
+      <w:r>
+        <w:rPr>
+          <w:rFonts w:ascii="Times New Roman" w:hAnsi="Times New Roman" w:cs="Times New Roman"/>
+          <w:sz w:val="28"/>
+        </w:rPr>
+        <w:t xml:space="preserve"> веб-сайт </w:t>
+      </w:r>
+      <w:r>
+        <w:rPr>
+          <w:rFonts w:ascii="Times New Roman" w:hAnsi="Times New Roman" w:cs="Times New Roman"/>
+          <w:sz w:val="28"/>
+        </w:rPr>
+        <w:t>для подачи з</w:t>
+      </w:r>
+      <w:r>
+        <w:rPr>
+          <w:rFonts w:ascii="Times New Roman" w:hAnsi="Times New Roman" w:cs="Times New Roman"/>
+          <w:sz w:val="28"/>
+        </w:rPr>
+        <w:t xml:space="preserve">аявок на </w:t>
+      </w:r>
+      <w:r>
+        <w:rPr>
+          <w:rFonts w:ascii="Times New Roman" w:hAnsi="Times New Roman" w:cs="Times New Roman"/>
+          <w:sz w:val="28"/>
+        </w:rPr>
+        <w:t xml:space="preserve">мероприятия службы занятости. </w:t>
+      </w:r>
+      <w:r>
+        <w:rPr>
+          <w:rFonts w:ascii="Times New Roman" w:hAnsi="Times New Roman" w:cs="Times New Roman"/>
+          <w:sz w:val="28"/>
+        </w:rPr>
+        <w:t>В п</w:t>
+      </w:r>
+      <w:r>
+        <w:rPr>
+          <w:rFonts w:ascii="Times New Roman" w:hAnsi="Times New Roman" w:cs="Times New Roman"/>
+          <w:sz w:val="28"/>
+        </w:rPr>
+        <w:t>одсистем</w:t>
+      </w:r>
+      <w:r>
+        <w:rPr>
+          <w:rFonts w:ascii="Times New Roman" w:hAnsi="Times New Roman" w:cs="Times New Roman"/>
+          <w:sz w:val="28"/>
+        </w:rPr>
+        <w:t>е</w:t>
+      </w:r>
+      <w:r>
+        <w:rPr>
+          <w:rFonts w:ascii="Times New Roman" w:hAnsi="Times New Roman" w:cs="Times New Roman"/>
+          <w:sz w:val="28"/>
+        </w:rPr>
+        <w:t xml:space="preserve"> будет реализована следующая функциональность</w:t>
+      </w:r>
+      <w:r>
+        <w:rPr>
+          <w:rFonts w:ascii="Times New Roman" w:hAnsi="Times New Roman" w:cs="Times New Roman"/>
+          <w:sz w:val="28"/>
+        </w:rPr>
+        <w:t>:</w:t>
       </w:r>
     </w:p>
     <w:p>
@@ -371,21 +447,7 @@
           <w:rFonts w:ascii="Times New Roman" w:hAnsi="Times New Roman" w:cs="Times New Roman"/>
           <w:sz w:val="28"/>
         </w:rPr>
-        <w:t>просмотр списка вакансий</w:t>
-      </w:r>
-      <w:r>
-        <w:rPr>
-          <w:rFonts w:ascii="Times New Roman" w:hAnsi="Times New Roman" w:cs="Times New Roman"/>
-          <w:sz w:val="28"/>
-        </w:rPr>
-        <w:t xml:space="preserve"> и</w:t>
-      </w:r>
-      <w:r>
-        <w:rPr>
-          <w:rFonts w:ascii="Times New Roman" w:hAnsi="Times New Roman" w:cs="Times New Roman"/>
-          <w:sz w:val="28"/>
-        </w:rPr>
-        <w:t xml:space="preserve"> мероприятий;</w:t>
+        <w:t>подача заявки на мероприятие службы занятости;</w:t>
       </w:r>
     </w:p>
     <w:p>
@@ -411,7 +473,21 @@
           <w:rFonts w:ascii="Times New Roman" w:hAnsi="Times New Roman" w:cs="Times New Roman"/>
           <w:sz w:val="28"/>
         </w:rPr>
-        <w:t>подача заявки на мероприятие службы занятости;</w:t>
+        <w:t>просмотр списка вакансий</w:t>
+      </w:r>
+      <w:r>
+        <w:rPr>
+          <w:rFonts w:ascii="Times New Roman" w:hAnsi="Times New Roman" w:cs="Times New Roman"/>
+          <w:sz w:val="28"/>
+        </w:rPr>
+        <w:t xml:space="preserve"> и</w:t>
+      </w:r>
+      <w:r>
+        <w:rPr>
+          <w:rFonts w:ascii="Times New Roman" w:hAnsi="Times New Roman" w:cs="Times New Roman"/>
+          <w:sz w:val="28"/>
+        </w:rPr>
+        <w:t xml:space="preserve"> мероприятий;</w:t>
       </w:r>
     </w:p>
     <w:p>
@@ -477,7 +553,37 @@
           <w:rFonts w:ascii="Times New Roman" w:hAnsi="Times New Roman" w:cs="Times New Roman"/>
           <w:sz w:val="28"/>
         </w:rPr>
-        <w:t>сортировка вакансий по названию;</w:t>
+        <w:t xml:space="preserve">сортировка </w:t>
+      </w:r>
+      <w:r>
+        <w:rPr>
+          <w:rFonts w:ascii="Times New Roman" w:hAnsi="Times New Roman" w:cs="Times New Roman"/>
+          <w:sz w:val="28"/>
+        </w:rPr>
+        <w:t xml:space="preserve">списка </w:t>
+      </w:r>
+      <w:r>
+        <w:rPr>
+          <w:rFonts w:ascii="Times New Roman" w:hAnsi="Times New Roman" w:cs="Times New Roman"/>
+          <w:sz w:val="28"/>
+        </w:rPr>
+        <w:t xml:space="preserve">вакансий по </w:t>
+      </w:r>
+      <w:bookmarkStart w:id="0" w:name="_GoBack"/>
+      <w:bookmarkEnd w:id="0"/>
+      <w:r>
+        <w:rPr>
+          <w:rFonts w:ascii="Times New Roman" w:hAnsi="Times New Roman" w:cs="Times New Roman"/>
+          <w:sz w:val="28"/>
+        </w:rPr>
+        <w:t>зарплате</w:t>
+      </w:r>
+      <w:r>
+        <w:rPr>
+          <w:rFonts w:ascii="Times New Roman" w:hAnsi="Times New Roman" w:cs="Times New Roman"/>
+          <w:sz w:val="28"/>
+        </w:rPr>
+        <w:t>;</w:t>
       </w:r>
     </w:p>
     <w:p>
@@ -503,7 +609,28 @@
           <w:rFonts w:ascii="Times New Roman" w:hAnsi="Times New Roman" w:cs="Times New Roman"/>
           <w:sz w:val="28"/>
         </w:rPr>
-        <w:t>сортировка мероприятий по названию, дате публикации;</w:t>
+        <w:t xml:space="preserve">сортировка </w:t>
+      </w:r>
+      <w:r>
+        <w:rPr>
+          <w:rFonts w:ascii="Times New Roman" w:hAnsi="Times New Roman" w:cs="Times New Roman"/>
+          <w:sz w:val="28"/>
+        </w:rPr>
+        <w:t xml:space="preserve">списка </w:t>
+      </w:r>
+      <w:r>
+        <w:rPr>
+          <w:rFonts w:ascii="Times New Roman" w:hAnsi="Times New Roman" w:cs="Times New Roman"/>
+          <w:sz w:val="28"/>
+        </w:rPr>
+        <w:t>мероприятий по названию, дате публикации</w:t>
+      </w:r>
+      <w:r>
+        <w:rPr>
+          <w:rFonts w:ascii="Times New Roman" w:hAnsi="Times New Roman" w:cs="Times New Roman"/>
+          <w:sz w:val="28"/>
+        </w:rPr>
+        <w:t>, дате проведения;</w:t>
       </w:r>
     </w:p>
     <w:p>
@@ -529,7 +656,7 @@
           <w:rFonts w:ascii="Times New Roman" w:hAnsi="Times New Roman" w:cs="Times New Roman"/>
           <w:sz w:val="28"/>
         </w:rPr>
-        <w:t>публикация информации о новых вакансиях и мероприятиях менеджером;</w:t>
+        <w:t>публикация информации о новых вакансиях и мероприятиях;</w:t>
       </w:r>
     </w:p>
     <w:p>
@@ -555,7 +682,7 @@
           <w:rFonts w:ascii="Times New Roman" w:hAnsi="Times New Roman" w:cs="Times New Roman"/>
           <w:sz w:val="28"/>
         </w:rPr>
-        <w:t>просмотр списка заявок администратором;</w:t>
+        <w:t>просмотр списка заявок;</w:t>
       </w:r>
     </w:p>
     <w:p>
@@ -581,7 +708,21 @@
           <w:rFonts w:ascii="Times New Roman" w:hAnsi="Times New Roman" w:cs="Times New Roman"/>
           <w:sz w:val="28"/>
         </w:rPr>
-        <w:t>обработка заявок администратором.</w:t>
+        <w:t>обработка заявок</w:t>
+      </w:r>
+      <w:r>
+        <w:rPr>
+          <w:rFonts w:ascii="Times New Roman" w:hAnsi="Times New Roman" w:cs="Times New Roman"/>
+          <w:sz w:val="28"/>
+        </w:rPr>
+        <w:t xml:space="preserve"> (принятие или </w:t>
+      </w:r>
+      <w:r>
+        <w:rPr>
+          <w:rFonts w:ascii="Times New Roman" w:hAnsi="Times New Roman" w:cs="Times New Roman"/>
+          <w:sz w:val="28"/>
+        </w:rPr>
+        <w:t>отклонение).</w:t>
       </w:r>
       <w:r>
         <w:rPr>
@@ -622,28 +763,7 @@
           <w:rFonts w:ascii="Times New Roman" w:hAnsi="Times New Roman" w:cs="Times New Roman"/>
           <w:sz w:val="28"/>
         </w:rPr>
-        <w:t>необходимо пройти авторизацию перед использованием основной функциональности. При открыт</w:t>
-      </w:r>
-      <w:r>
-        <w:rPr>
-          <w:rFonts w:ascii="Times New Roman" w:hAnsi="Times New Roman" w:cs="Times New Roman"/>
-          <w:sz w:val="28"/>
-        </w:rPr>
-        <w:t xml:space="preserve">ии </w:t>
-      </w:r>
-      <w:r>
-        <w:rPr>
-          <w:rFonts w:ascii="Times New Roman" w:hAnsi="Times New Roman" w:cs="Times New Roman"/>
-          <w:sz w:val="28"/>
-        </w:rPr>
-        <w:t>сайта</w:t>
-      </w:r>
-      <w:r>
-        <w:rPr>
-          <w:rFonts w:ascii="Times New Roman" w:hAnsi="Times New Roman" w:cs="Times New Roman"/>
-          <w:sz w:val="28"/>
-        </w:rPr>
-        <w:t xml:space="preserve"> отобразится страница просмотра мероприятий и доступных вакансий.</w:t>
+        <w:t xml:space="preserve">необходимо пройти авторизацию перед использованием основной функциональности. </w:t>
       </w:r>
     </w:p>
     <w:p>
@@ -669,7 +789,7 @@
           <w:rFonts w:ascii="Times New Roman" w:hAnsi="Times New Roman" w:cs="Times New Roman"/>
           <w:sz w:val="28"/>
         </w:rPr>
-        <w:t xml:space="preserve"> сможет зарегистрироваться и авторизоваться, просмотреть список мероприятий и доступных вакансий.</w:t>
+        <w:t xml:space="preserve"> может зарегистрироваться и авторизоваться, просмотреть список мероприятий и доступных вакансий.</w:t>
       </w:r>
     </w:p>
     <w:p>
@@ -695,14 +815,42 @@
           <w:rFonts w:ascii="Times New Roman" w:hAnsi="Times New Roman" w:cs="Times New Roman"/>
           <w:sz w:val="28"/>
         </w:rPr>
-        <w:t xml:space="preserve">ользователь сможет подать заявку на мероприятие и </w:t>
-      </w:r>
-      <w:r>
-        <w:rPr>
-          <w:rFonts w:ascii="Times New Roman" w:hAnsi="Times New Roman" w:cs="Times New Roman"/>
-          <w:sz w:val="28"/>
-        </w:rPr>
-        <w:t>выполнять все действия, доступные неавторизованному пользователю.</w:t>
+        <w:t xml:space="preserve">ользователь может </w:t>
+      </w:r>
+      <w:r>
+        <w:rPr>
+          <w:rFonts w:ascii="Times New Roman" w:hAnsi="Times New Roman" w:cs="Times New Roman"/>
+          <w:sz w:val="28"/>
+        </w:rPr>
+        <w:t xml:space="preserve">выполнять все действия, доступные гостю, а также </w:t>
+      </w:r>
+      <w:r>
+        <w:rPr>
+          <w:rFonts w:ascii="Times New Roman" w:hAnsi="Times New Roman" w:cs="Times New Roman"/>
+          <w:sz w:val="28"/>
+        </w:rPr>
+        <w:t>подать заявку на мероприятие</w:t>
+      </w:r>
+      <w:r>
+        <w:rPr>
+          <w:rFonts w:ascii="Times New Roman" w:hAnsi="Times New Roman" w:cs="Times New Roman"/>
+          <w:sz w:val="28"/>
+        </w:rPr>
+        <w:t>, просмотреть поданную заявку, удалить</w:t>
+      </w:r>
+      <w:r>
+        <w:rPr>
+          <w:rFonts w:ascii="Times New Roman" w:hAnsi="Times New Roman" w:cs="Times New Roman"/>
+          <w:sz w:val="28"/>
+        </w:rPr>
+        <w:t xml:space="preserve"> её и изменять её содержимое</w:t>
+      </w:r>
+      <w:r>
+        <w:rPr>
+          <w:rFonts w:ascii="Times New Roman" w:hAnsi="Times New Roman" w:cs="Times New Roman"/>
+          <w:sz w:val="28"/>
+        </w:rPr>
+        <w:t>.</w:t>
       </w:r>
     </w:p>
     <w:p>
@@ -728,35 +876,56 @@
           <w:rFonts w:ascii="Times New Roman" w:hAnsi="Times New Roman" w:cs="Times New Roman"/>
           <w:sz w:val="28"/>
         </w:rPr>
-        <w:t>у</w:t>
-      </w:r>
-      <w:r>
-        <w:rPr>
-          <w:rFonts w:ascii="Times New Roman" w:hAnsi="Times New Roman" w:cs="Times New Roman"/>
-          <w:sz w:val="28"/>
-        </w:rPr>
-        <w:t xml:space="preserve"> </w:t>
-      </w:r>
-      <w:r>
-        <w:rPr>
-          <w:rFonts w:ascii="Times New Roman" w:hAnsi="Times New Roman" w:cs="Times New Roman"/>
-          <w:sz w:val="28"/>
-        </w:rPr>
-        <w:t xml:space="preserve">также </w:t>
-      </w:r>
-      <w:r>
-        <w:rPr>
-          <w:rFonts w:ascii="Times New Roman" w:hAnsi="Times New Roman" w:cs="Times New Roman"/>
-          <w:sz w:val="28"/>
-        </w:rPr>
-        <w:t xml:space="preserve">будет доступно </w:t>
-      </w:r>
-      <w:r>
-        <w:rPr>
-          <w:rFonts w:ascii="Times New Roman" w:hAnsi="Times New Roman" w:cs="Times New Roman"/>
-          <w:sz w:val="28"/>
-        </w:rPr>
-        <w:t>редактирование информации о мероприятиях и</w:t>
+        <w:t xml:space="preserve"> может выполнять все</w:t>
+      </w:r>
+      <w:r>
+        <w:rPr>
+          <w:rFonts w:ascii="Times New Roman" w:hAnsi="Times New Roman" w:cs="Times New Roman"/>
+          <w:sz w:val="28"/>
+        </w:rPr>
+        <w:t xml:space="preserve"> действия, </w:t>
+      </w:r>
+      <w:r>
+        <w:rPr>
+          <w:rFonts w:ascii="Times New Roman" w:hAnsi="Times New Roman" w:cs="Times New Roman"/>
+          <w:sz w:val="28"/>
+        </w:rPr>
+        <w:t>доступные пользовате</w:t>
+      </w:r>
+      <w:r>
+        <w:rPr>
+          <w:rFonts w:ascii="Times New Roman" w:hAnsi="Times New Roman" w:cs="Times New Roman"/>
+          <w:sz w:val="28"/>
+        </w:rPr>
+        <w:t>лю, а также</w:t>
+      </w:r>
+      <w:r>
+        <w:rPr>
+          <w:rFonts w:ascii="Times New Roman" w:hAnsi="Times New Roman" w:cs="Times New Roman"/>
+          <w:sz w:val="28"/>
+        </w:rPr>
+        <w:t xml:space="preserve"> </w:t>
+      </w:r>
+      <w:r>
+        <w:rPr>
+          <w:rFonts w:ascii="Times New Roman" w:hAnsi="Times New Roman" w:cs="Times New Roman"/>
+          <w:sz w:val="28"/>
+        </w:rPr>
+        <w:t>редактиров</w:t>
+      </w:r>
+      <w:r>
+        <w:rPr>
+          <w:rFonts w:ascii="Times New Roman" w:hAnsi="Times New Roman" w:cs="Times New Roman"/>
+          <w:sz w:val="28"/>
+        </w:rPr>
+        <w:t>ать информацию</w:t>
+      </w:r>
+      <w:r>
+        <w:rPr>
+          <w:rFonts w:ascii="Times New Roman" w:hAnsi="Times New Roman" w:cs="Times New Roman"/>
+          <w:sz w:val="28"/>
+        </w:rPr>
+        <w:t xml:space="preserve"> о мероприятиях и</w:t>
       </w:r>
       <w:r>
         <w:rPr>
@@ -789,7 +958,7 @@
           <w:rFonts w:ascii="Times New Roman" w:hAnsi="Times New Roman" w:cs="Times New Roman"/>
           <w:sz w:val="28"/>
         </w:rPr>
-        <w:t xml:space="preserve">Администратор сможет </w:t>
+        <w:t xml:space="preserve">Администратор может </w:t>
       </w:r>
       <w:r>
         <w:rPr>
@@ -873,10 +1042,10 @@
           <w:lang w:eastAsia="ru-RU"/>
         </w:rPr>
         <w:drawing>
-          <wp:inline distT="0" distB="0" distL="0" distR="0" wp14:anchorId="4B1B2D4F" wp14:editId="12964384">
-            <wp:extent cx="2975007" cy="4023360"/>
-            <wp:effectExtent l="0" t="0" r="0" b="0"/>
-            <wp:docPr id="2" name="Рисунок 2"/>
+          <wp:inline distT="0" distB="0" distL="0" distR="0" wp14:anchorId="07063A13" wp14:editId="43E2509C">
+            <wp:extent cx="2968893" cy="4019550"/>
+            <wp:effectExtent l="0" t="0" r="3175" b="0"/>
+            <wp:docPr id="1" name="Рисунок 1"/>
             <wp:cNvGraphicFramePr>
               <a:graphicFrameLocks xmlns:a="http://schemas.openxmlformats.org/drawingml/2006/main" noChangeAspect="1"/>
             </wp:cNvGraphicFramePr>
@@ -889,13 +1058,13 @@
                   </pic:nvPicPr>
                   <pic:blipFill rotWithShape="1">
                     <a:blip r:embed="rId6"/>
-                    <a:srcRect l="2862"/>
+                    <a:srcRect t="1433"/>
                     <a:stretch/>
                   </pic:blipFill>
                   <pic:spPr bwMode="auto">
                     <a:xfrm>
                       <a:off x="0" y="0"/>
-                      <a:ext cx="3023378" cy="4088776"/>
+                      <a:ext cx="3014657" cy="4081510"/>
                     </a:xfrm>
                     <a:prstGeom prst="rect">
                       <a:avLst/>
@@ -1206,7 +1375,7 @@
           <w:rFonts w:ascii="Times New Roman" w:hAnsi="Times New Roman" w:cs="Times New Roman"/>
           <w:sz w:val="28"/>
         </w:rPr>
-        <w:t>ПО</w:t>
+        <w:t>веб-сайт</w:t>
       </w:r>
       <w:r>
         <w:rPr>
@@ -1562,62 +1731,6 @@
           <w:rFonts w:ascii="Times New Roman" w:hAnsi="Times New Roman" w:cs="Times New Roman"/>
           <w:sz w:val="28"/>
         </w:rPr>
-        <w:t xml:space="preserve">, </w:t>
-      </w:r>
-      <w:r>
-        <w:rPr>
-          <w:rFonts w:ascii="Times New Roman" w:hAnsi="Times New Roman" w:cs="Times New Roman"/>
-          <w:sz w:val="28"/>
-        </w:rPr>
-        <w:t>обладает</w:t>
-      </w:r>
-      <w:r>
-        <w:rPr>
-          <w:rFonts w:ascii="Times New Roman" w:hAnsi="Times New Roman" w:cs="Times New Roman"/>
-          <w:sz w:val="28"/>
-        </w:rPr>
-        <w:t xml:space="preserve"> </w:t>
-      </w:r>
-      <w:r>
-        <w:rPr>
-          <w:rFonts w:ascii="Times New Roman" w:hAnsi="Times New Roman" w:cs="Times New Roman"/>
-          <w:sz w:val="28"/>
-        </w:rPr>
-        <w:t>широким</w:t>
-      </w:r>
-      <w:r>
-        <w:rPr>
-          <w:rFonts w:ascii="Times New Roman" w:hAnsi="Times New Roman" w:cs="Times New Roman"/>
-          <w:sz w:val="28"/>
-        </w:rPr>
-        <w:t xml:space="preserve"> </w:t>
-      </w:r>
-      <w:r>
-        <w:rPr>
-          <w:rFonts w:ascii="Times New Roman" w:hAnsi="Times New Roman" w:cs="Times New Roman"/>
-          <w:sz w:val="28"/>
-        </w:rPr>
-        <w:t>набором</w:t>
-      </w:r>
-      <w:r>
-        <w:rPr>
-          <w:rFonts w:ascii="Times New Roman" w:hAnsi="Times New Roman" w:cs="Times New Roman"/>
-          <w:sz w:val="28"/>
-        </w:rPr>
-        <w:t xml:space="preserve"> </w:t>
-      </w:r>
-      <w:r>
-        <w:rPr>
-          <w:rFonts w:ascii="Times New Roman" w:hAnsi="Times New Roman" w:cs="Times New Roman"/>
-          <w:sz w:val="28"/>
-        </w:rPr>
-        <w:t>данных</w:t>
-      </w:r>
-      <w:r>
-        <w:rPr>
-          <w:rFonts w:ascii="Times New Roman" w:hAnsi="Times New Roman" w:cs="Times New Roman"/>
-          <w:sz w:val="28"/>
-        </w:rPr>
         <w:t xml:space="preserve"> </w:t>
       </w:r>
       <w:r>
@@ -1938,20 +2051,6 @@
           <w:sz w:val="28"/>
         </w:rPr>
         <w:t>производительность</w:t>
-      </w:r>
-      <w:r>
-        <w:rPr>
-          <w:rFonts w:ascii="Times New Roman" w:hAnsi="Times New Roman" w:cs="Times New Roman"/>
-          <w:sz w:val="28"/>
-        </w:rPr>
-        <w:t xml:space="preserve">, </w:t>
-      </w:r>
-      <w:r>
-        <w:rPr>
-          <w:rFonts w:ascii="Times New Roman" w:hAnsi="Times New Roman" w:cs="Times New Roman"/>
-          <w:sz w:val="28"/>
-        </w:rPr>
-        <w:t>кроссплатформенность</w:t>
       </w:r>
       <w:r>
         <w:rPr>
@@ -2564,38 +2663,124 @@
         <w:rPr>
           <w:rFonts w:ascii="Times New Roman" w:hAnsi="Times New Roman" w:cs="Times New Roman"/>
           <w:sz w:val="28"/>
+        </w:rPr>
+      </w:pPr>
+      <w:r>
+        <w:rPr>
+          <w:rFonts w:ascii="Times New Roman" w:hAnsi="Times New Roman" w:cs="Times New Roman"/>
+          <w:sz w:val="28"/>
+        </w:rPr>
+        <w:t>ОС</w:t>
+      </w:r>
+      <w:r>
+        <w:rPr>
+          <w:rFonts w:ascii="Times New Roman" w:hAnsi="Times New Roman" w:cs="Times New Roman"/>
+          <w:sz w:val="28"/>
+        </w:rPr>
+        <w:t xml:space="preserve"> </w:t>
+      </w:r>
+      <w:r>
+        <w:rPr>
+          <w:rFonts w:ascii="Times New Roman" w:hAnsi="Times New Roman" w:cs="Times New Roman"/>
+          <w:sz w:val="28"/>
           <w:lang w:val="en-US"/>
         </w:rPr>
-      </w:pPr>
-      <w:r>
-        <w:rPr>
-          <w:rFonts w:ascii="Times New Roman" w:hAnsi="Times New Roman" w:cs="Times New Roman"/>
-          <w:sz w:val="28"/>
-        </w:rPr>
-        <w:t>ОС</w:t>
-      </w:r>
-      <w:r>
-        <w:rPr>
-          <w:rFonts w:ascii="Times New Roman" w:hAnsi="Times New Roman" w:cs="Times New Roman"/>
-          <w:sz w:val="28"/>
-          <w:lang w:val="en-US"/>
-        </w:rPr>
-        <w:t xml:space="preserve"> Windows </w:t>
-      </w:r>
-      <w:r>
-        <w:rPr>
-          <w:rFonts w:ascii="Times New Roman" w:hAnsi="Times New Roman" w:cs="Times New Roman"/>
-          <w:sz w:val="28"/>
-        </w:rPr>
-        <w:t>или</w:t>
-      </w:r>
-      <w:r>
-        <w:rPr>
-          <w:rFonts w:ascii="Times New Roman" w:hAnsi="Times New Roman" w:cs="Times New Roman"/>
-          <w:sz w:val="28"/>
-          <w:lang w:val="en-US"/>
-        </w:rPr>
-        <w:t xml:space="preserve"> Linux;</w:t>
+        <w:t>Windows</w:t>
+      </w:r>
+      <w:r>
+        <w:rPr>
+          <w:rFonts w:ascii="Times New Roman" w:hAnsi="Times New Roman" w:cs="Times New Roman"/>
+          <w:sz w:val="28"/>
+        </w:rPr>
+        <w:t xml:space="preserve"> </w:t>
+      </w:r>
+      <w:r>
+        <w:rPr>
+          <w:rFonts w:ascii="Times New Roman" w:hAnsi="Times New Roman" w:cs="Times New Roman"/>
+          <w:sz w:val="28"/>
+        </w:rPr>
+        <w:t>10</w:t>
+      </w:r>
+      <w:r>
+        <w:rPr>
+          <w:rFonts w:ascii="Times New Roman" w:hAnsi="Times New Roman" w:cs="Times New Roman"/>
+          <w:sz w:val="28"/>
+        </w:rPr>
+        <w:t xml:space="preserve"> или выше</w:t>
+      </w:r>
+      <w:r>
+        <w:rPr>
+          <w:rFonts w:ascii="Times New Roman" w:hAnsi="Times New Roman" w:cs="Times New Roman"/>
+          <w:sz w:val="28"/>
+        </w:rPr>
+        <w:t xml:space="preserve">, </w:t>
+      </w:r>
+      <w:proofErr w:type="spellStart"/>
+      <w:r>
+        <w:rPr>
+          <w:rFonts w:ascii="Times New Roman" w:hAnsi="Times New Roman" w:cs="Times New Roman"/>
+          <w:sz w:val="28"/>
+        </w:rPr>
+        <w:t>Windows</w:t>
+      </w:r>
+      <w:proofErr w:type="spellEnd"/>
+      <w:r>
+        <w:rPr>
+          <w:rFonts w:ascii="Times New Roman" w:hAnsi="Times New Roman" w:cs="Times New Roman"/>
+          <w:sz w:val="28"/>
+        </w:rPr>
+        <w:t xml:space="preserve"> Server 2019 и</w:t>
+      </w:r>
+      <w:r>
+        <w:rPr>
+          <w:rFonts w:ascii="Times New Roman" w:hAnsi="Times New Roman" w:cs="Times New Roman"/>
+          <w:sz w:val="28"/>
+        </w:rPr>
+        <w:t>ли</w:t>
+      </w:r>
+      <w:r>
+        <w:rPr>
+          <w:rFonts w:ascii="Times New Roman" w:hAnsi="Times New Roman" w:cs="Times New Roman"/>
+          <w:sz w:val="28"/>
+        </w:rPr>
+        <w:t xml:space="preserve"> выше</w:t>
+      </w:r>
+      <w:r>
+        <w:rPr>
+          <w:rFonts w:ascii="Times New Roman" w:hAnsi="Times New Roman" w:cs="Times New Roman"/>
+          <w:sz w:val="28"/>
+        </w:rPr>
+        <w:t>,</w:t>
+      </w:r>
+      <w:r>
+        <w:rPr>
+          <w:rFonts w:ascii="Times New Roman" w:hAnsi="Times New Roman" w:cs="Times New Roman"/>
+          <w:sz w:val="28"/>
+        </w:rPr>
+        <w:t xml:space="preserve"> </w:t>
+      </w:r>
+      <w:proofErr w:type="spellStart"/>
+      <w:r>
+        <w:rPr>
+          <w:rFonts w:ascii="Times New Roman" w:hAnsi="Times New Roman" w:cs="Times New Roman"/>
+          <w:sz w:val="28"/>
+        </w:rPr>
+        <w:t>Ubuntu</w:t>
+      </w:r>
+      <w:proofErr w:type="spellEnd"/>
+      <w:r>
+        <w:rPr>
+          <w:rFonts w:ascii="Times New Roman" w:hAnsi="Times New Roman" w:cs="Times New Roman"/>
+          <w:sz w:val="28"/>
+        </w:rPr>
+        <w:t xml:space="preserve"> 22.04 или выше</w:t>
+      </w:r>
+      <w:r>
+        <w:rPr>
+          <w:rFonts w:ascii="Times New Roman" w:hAnsi="Times New Roman" w:cs="Times New Roman"/>
+          <w:sz w:val="28"/>
+        </w:rPr>
+        <w:t>;</w:t>
       </w:r>
     </w:p>
     <w:p>
@@ -2622,7 +2807,21 @@
           <w:rFonts w:ascii="Times New Roman" w:hAnsi="Times New Roman" w:cs="Times New Roman"/>
           <w:sz w:val="28"/>
         </w:rPr>
-        <w:t>32-х/64-х разрядная архитектура;</w:t>
+        <w:t>6</w:t>
+      </w:r>
+      <w:r>
+        <w:rPr>
+          <w:rFonts w:ascii="Times New Roman" w:hAnsi="Times New Roman" w:cs="Times New Roman"/>
+          <w:sz w:val="28"/>
+        </w:rPr>
+        <w:t>4</w:t>
+      </w:r>
+      <w:r>
+        <w:rPr>
+          <w:rFonts w:ascii="Times New Roman" w:hAnsi="Times New Roman" w:cs="Times New Roman"/>
+          <w:sz w:val="28"/>
+        </w:rPr>
+        <w:t>-х разрядная архитектура;</w:t>
       </w:r>
     </w:p>
     <w:p>
@@ -2829,7 +3028,6 @@
         </w:rPr>
         <w:t xml:space="preserve">(версии 90 и выше), </w:t>
       </w:r>
-      <w:proofErr w:type="spellStart"/>
       <w:r>
         <w:rPr>
           <w:color w:val="000000"/>
@@ -2839,7 +3037,6 @@
         </w:rPr>
         <w:t>FireFox</w:t>
       </w:r>
-      <w:proofErr w:type="spellEnd"/>
       <w:r>
         <w:rPr>
           <w:color w:val="000000"/>
@@ -2920,7 +3117,15 @@
           <w:sz w:val="27"/>
           <w:szCs w:val="27"/>
         </w:rPr>
-        <w:t>Помимо программных, н</w:t>
+        <w:t xml:space="preserve">Помимо </w:t>
+      </w:r>
+      <w:r>
+        <w:rPr>
+          <w:color w:val="000000"/>
+          <w:sz w:val="27"/>
+          <w:szCs w:val="27"/>
+        </w:rPr>
+        <w:t>программных, н</w:t>
       </w:r>
       <w:r>
         <w:rPr>
@@ -3005,30 +3210,624 @@
         <w:ind w:left="0" w:firstLine="709"/>
         <w:jc w:val="both"/>
         <w:rPr>
-          <w:sz w:val="28"/>
-        </w:rPr>
-      </w:pPr>
-      <w:r>
-        <w:rPr>
-          <w:sz w:val="28"/>
-          <w:lang w:val="en-US"/>
-        </w:rPr>
-        <w:t>2</w:t>
-      </w:r>
-      <w:r>
-        <w:rPr>
-          <w:sz w:val="28"/>
-        </w:rPr>
-        <w:t xml:space="preserve"> Гб доступной оперативной памяти</w:t>
-      </w:r>
-      <w:r>
-        <w:rPr>
           <w:color w:val="000000"/>
           <w:sz w:val="27"/>
           <w:szCs w:val="27"/>
         </w:rPr>
+      </w:pPr>
+      <w:r>
+        <w:rPr>
+          <w:sz w:val="28"/>
+          <w:lang w:val="en-US"/>
+        </w:rPr>
+        <w:t>2</w:t>
+      </w:r>
+      <w:r>
+        <w:rPr>
+          <w:sz w:val="28"/>
+        </w:rPr>
+        <w:t xml:space="preserve"> Гб доступной оперативной памяти</w:t>
+      </w:r>
+      <w:r>
+        <w:rPr>
+          <w:color w:val="000000"/>
+          <w:sz w:val="27"/>
+          <w:szCs w:val="27"/>
+        </w:rPr>
         <w:t>.</w:t>
       </w:r>
+    </w:p>
+    <w:p>
+      <w:pPr>
+        <w:rPr>
+          <w:rFonts w:ascii="Times New Roman" w:hAnsi="Times New Roman" w:cs="Times New Roman"/>
+          <w:b/>
+          <w:bCs/>
+          <w:sz w:val="32"/>
+          <w:szCs w:val="32"/>
+        </w:rPr>
+      </w:pPr>
+      <w:r>
+        <w:rPr>
+          <w:color w:val="000000"/>
+          <w:sz w:val="27"/>
+          <w:szCs w:val="27"/>
+        </w:rPr>
+        <w:br w:type="page"/>
+      </w:r>
+      <w:r>
+        <w:rPr>
+          <w:rFonts w:ascii="Times New Roman" w:hAnsi="Times New Roman" w:cs="Times New Roman"/>
+          <w:b/>
+          <w:bCs/>
+          <w:sz w:val="32"/>
+          <w:szCs w:val="32"/>
+        </w:rPr>
+        <w:lastRenderedPageBreak/>
+        <w:t>2 Проектирование ПО</w:t>
+      </w:r>
+    </w:p>
+    <w:p>
+      <w:pPr>
+        <w:rPr>
+          <w:rFonts w:ascii="Times New Roman" w:hAnsi="Times New Roman" w:cs="Times New Roman"/>
+          <w:b/>
+          <w:bCs/>
+          <w:sz w:val="32"/>
+          <w:szCs w:val="32"/>
+        </w:rPr>
+      </w:pPr>
+    </w:p>
+    <w:p>
+      <w:pPr>
+        <w:spacing w:after="0" w:line="360" w:lineRule="auto"/>
+        <w:rPr>
+          <w:rFonts w:ascii="Times New Roman" w:hAnsi="Times New Roman" w:cs="Times New Roman"/>
+          <w:b/>
+          <w:bCs/>
+          <w:sz w:val="28"/>
+          <w:szCs w:val="28"/>
+        </w:rPr>
+      </w:pPr>
+      <w:r>
+        <w:rPr>
+          <w:rFonts w:ascii="Times New Roman" w:hAnsi="Times New Roman" w:cs="Times New Roman"/>
+          <w:b/>
+          <w:bCs/>
+          <w:sz w:val="28"/>
+          <w:szCs w:val="28"/>
+        </w:rPr>
+        <w:t>2</w:t>
+      </w:r>
+      <w:r>
+        <w:rPr>
+          <w:rFonts w:ascii="Times New Roman" w:hAnsi="Times New Roman" w:cs="Times New Roman"/>
+          <w:b/>
+          <w:bCs/>
+          <w:sz w:val="28"/>
+          <w:szCs w:val="28"/>
+        </w:rPr>
+        <w:t xml:space="preserve">.1 </w:t>
+      </w:r>
+      <w:r>
+        <w:rPr>
+          <w:rFonts w:ascii="Times New Roman" w:hAnsi="Times New Roman" w:cs="Times New Roman"/>
+          <w:b/>
+          <w:bCs/>
+          <w:sz w:val="28"/>
+          <w:szCs w:val="28"/>
+        </w:rPr>
+        <w:t>Проектирование интерфейса пользователя</w:t>
+      </w:r>
+    </w:p>
+    <w:p>
+      <w:pPr>
+        <w:spacing w:after="0" w:line="360" w:lineRule="auto"/>
+        <w:rPr>
+          <w:rFonts w:ascii="Times New Roman" w:hAnsi="Times New Roman" w:cs="Times New Roman"/>
+          <w:b/>
+          <w:bCs/>
+          <w:sz w:val="28"/>
+          <w:szCs w:val="28"/>
+        </w:rPr>
+      </w:pPr>
+    </w:p>
+    <w:p>
+      <w:pPr>
+        <w:spacing w:after="0" w:line="360" w:lineRule="auto"/>
+        <w:ind w:firstLine="709"/>
+        <w:rPr>
+          <w:rFonts w:ascii="Times New Roman" w:hAnsi="Times New Roman" w:cs="Times New Roman"/>
+          <w:bCs/>
+          <w:sz w:val="28"/>
+          <w:szCs w:val="28"/>
+        </w:rPr>
+      </w:pPr>
+      <w:proofErr w:type="spellStart"/>
+      <w:r>
+        <w:rPr>
+          <w:rFonts w:ascii="Times New Roman" w:hAnsi="Times New Roman" w:cs="Times New Roman"/>
+          <w:bCs/>
+          <w:sz w:val="28"/>
+          <w:szCs w:val="28"/>
+        </w:rPr>
+        <w:t>Мокап</w:t>
+      </w:r>
+      <w:proofErr w:type="spellEnd"/>
+      <w:r>
+        <w:rPr>
+          <w:rFonts w:ascii="Times New Roman" w:hAnsi="Times New Roman" w:cs="Times New Roman"/>
+          <w:bCs/>
+          <w:sz w:val="28"/>
+          <w:szCs w:val="28"/>
+        </w:rPr>
+        <w:t xml:space="preserve"> 3 страниц</w:t>
+      </w:r>
+    </w:p>
+    <w:p>
+      <w:pPr>
+        <w:spacing w:after="0" w:line="360" w:lineRule="auto"/>
+        <w:ind w:firstLine="709"/>
+        <w:rPr>
+          <w:rFonts w:ascii="Times New Roman" w:hAnsi="Times New Roman" w:cs="Times New Roman"/>
+          <w:bCs/>
+          <w:sz w:val="28"/>
+          <w:szCs w:val="28"/>
+        </w:rPr>
+      </w:pPr>
+      <w:r>
+        <w:rPr>
+          <w:rFonts w:ascii="Times New Roman" w:hAnsi="Times New Roman" w:cs="Times New Roman"/>
+          <w:bCs/>
+          <w:sz w:val="28"/>
+          <w:szCs w:val="28"/>
+        </w:rPr>
+        <w:t>Использованные стили</w:t>
+      </w:r>
+    </w:p>
+    <w:p>
+      <w:pPr>
+        <w:spacing w:after="0" w:line="360" w:lineRule="auto"/>
+        <w:rPr>
+          <w:rFonts w:ascii="Times New Roman" w:hAnsi="Times New Roman" w:cs="Times New Roman"/>
+          <w:b/>
+          <w:bCs/>
+          <w:sz w:val="28"/>
+          <w:szCs w:val="28"/>
+        </w:rPr>
+      </w:pPr>
+      <w:r>
+        <w:rPr>
+          <w:rFonts w:ascii="Times New Roman" w:hAnsi="Times New Roman" w:cs="Times New Roman"/>
+          <w:b/>
+          <w:bCs/>
+          <w:sz w:val="28"/>
+          <w:szCs w:val="28"/>
+        </w:rPr>
+        <w:t>2.2 Разработка архитектуры программного обеспечения</w:t>
+      </w:r>
+    </w:p>
+    <w:p>
+      <w:pPr>
+        <w:spacing w:after="0" w:line="360" w:lineRule="auto"/>
+        <w:rPr>
+          <w:rFonts w:ascii="Times New Roman" w:hAnsi="Times New Roman" w:cs="Times New Roman"/>
+          <w:b/>
+          <w:bCs/>
+          <w:sz w:val="28"/>
+          <w:szCs w:val="28"/>
+        </w:rPr>
+      </w:pPr>
+    </w:p>
+    <w:p>
+      <w:pPr>
+        <w:spacing w:after="0" w:line="360" w:lineRule="auto"/>
+        <w:ind w:firstLine="709"/>
+        <w:rPr>
+          <w:rFonts w:ascii="Times New Roman" w:hAnsi="Times New Roman" w:cs="Times New Roman"/>
+          <w:bCs/>
+          <w:sz w:val="28"/>
+          <w:szCs w:val="28"/>
+        </w:rPr>
+      </w:pPr>
+      <w:r>
+        <w:rPr>
+          <w:rFonts w:ascii="Times New Roman" w:hAnsi="Times New Roman" w:cs="Times New Roman"/>
+          <w:bCs/>
+          <w:sz w:val="28"/>
+          <w:szCs w:val="28"/>
+        </w:rPr>
+        <w:t>Структурные диаграмм (диаграмма классов, диаграмма пакетов, диаграмма развертывания и т.д.)</w:t>
+      </w:r>
+    </w:p>
+    <w:p>
+      <w:pPr>
+        <w:spacing w:after="0" w:line="360" w:lineRule="auto"/>
+        <w:rPr>
+          <w:rFonts w:ascii="Times New Roman" w:hAnsi="Times New Roman" w:cs="Times New Roman"/>
+          <w:b/>
+          <w:bCs/>
+          <w:sz w:val="28"/>
+          <w:szCs w:val="28"/>
+        </w:rPr>
+      </w:pPr>
+      <w:r>
+        <w:rPr>
+          <w:rFonts w:ascii="Times New Roman" w:hAnsi="Times New Roman" w:cs="Times New Roman"/>
+          <w:b/>
+          <w:bCs/>
+          <w:sz w:val="28"/>
+          <w:szCs w:val="28"/>
+        </w:rPr>
+        <w:t>2.3 Проектирование БД</w:t>
+      </w:r>
+    </w:p>
+    <w:p>
+      <w:pPr>
+        <w:rPr>
+          <w:rFonts w:ascii="Times New Roman" w:hAnsi="Times New Roman" w:cs="Times New Roman"/>
+          <w:b/>
+          <w:bCs/>
+          <w:sz w:val="32"/>
+          <w:szCs w:val="32"/>
+        </w:rPr>
+      </w:pPr>
+    </w:p>
+    <w:p>
+      <w:pPr>
+        <w:spacing w:after="0" w:line="360" w:lineRule="auto"/>
+        <w:ind w:firstLine="709"/>
+        <w:rPr>
+          <w:rFonts w:ascii="Times New Roman" w:hAnsi="Times New Roman" w:cs="Times New Roman"/>
+          <w:bCs/>
+          <w:sz w:val="28"/>
+          <w:szCs w:val="28"/>
+        </w:rPr>
+      </w:pPr>
+      <w:r>
+        <w:rPr>
+          <w:rFonts w:ascii="Times New Roman" w:hAnsi="Times New Roman" w:cs="Times New Roman"/>
+          <w:bCs/>
+          <w:sz w:val="28"/>
+          <w:szCs w:val="28"/>
+        </w:rPr>
+        <w:t>Физическая модель БД</w:t>
+      </w:r>
+    </w:p>
+    <w:p>
+      <w:pPr>
+        <w:spacing w:after="0" w:line="360" w:lineRule="auto"/>
+        <w:ind w:firstLine="709"/>
+        <w:rPr>
+          <w:rFonts w:ascii="Times New Roman" w:hAnsi="Times New Roman" w:cs="Times New Roman"/>
+          <w:bCs/>
+          <w:sz w:val="28"/>
+          <w:szCs w:val="28"/>
+        </w:rPr>
+      </w:pPr>
+      <w:r>
+        <w:rPr>
+          <w:rFonts w:ascii="Times New Roman" w:hAnsi="Times New Roman" w:cs="Times New Roman"/>
+          <w:bCs/>
+          <w:sz w:val="28"/>
+          <w:szCs w:val="28"/>
+        </w:rPr>
+        <w:t>Словарь данных</w:t>
+      </w:r>
+    </w:p>
+    <w:p>
+      <w:pPr>
+        <w:rPr>
+          <w:rFonts w:ascii="Times New Roman" w:hAnsi="Times New Roman" w:cs="Times New Roman"/>
+          <w:bCs/>
+          <w:sz w:val="28"/>
+          <w:szCs w:val="28"/>
+        </w:rPr>
+      </w:pPr>
+      <w:r>
+        <w:rPr>
+          <w:rFonts w:ascii="Times New Roman" w:hAnsi="Times New Roman" w:cs="Times New Roman"/>
+          <w:bCs/>
+          <w:sz w:val="28"/>
+          <w:szCs w:val="28"/>
+        </w:rPr>
+        <w:br w:type="page"/>
+      </w:r>
+    </w:p>
+    <w:p>
+      <w:pPr>
+        <w:rPr>
+          <w:rFonts w:ascii="Times New Roman" w:hAnsi="Times New Roman" w:cs="Times New Roman"/>
+          <w:b/>
+          <w:bCs/>
+          <w:sz w:val="32"/>
+          <w:szCs w:val="32"/>
+        </w:rPr>
+      </w:pPr>
+      <w:r>
+        <w:rPr>
+          <w:rFonts w:ascii="Times New Roman" w:hAnsi="Times New Roman" w:cs="Times New Roman"/>
+          <w:b/>
+          <w:bCs/>
+          <w:sz w:val="32"/>
+          <w:szCs w:val="32"/>
+        </w:rPr>
+        <w:lastRenderedPageBreak/>
+        <w:t>3</w:t>
+      </w:r>
+      <w:r>
+        <w:rPr>
+          <w:rFonts w:ascii="Times New Roman" w:hAnsi="Times New Roman" w:cs="Times New Roman"/>
+          <w:b/>
+          <w:bCs/>
+          <w:sz w:val="32"/>
+          <w:szCs w:val="32"/>
+        </w:rPr>
+        <w:t xml:space="preserve"> </w:t>
+      </w:r>
+      <w:r>
+        <w:rPr>
+          <w:rFonts w:ascii="Times New Roman" w:hAnsi="Times New Roman" w:cs="Times New Roman"/>
+          <w:b/>
+          <w:bCs/>
+          <w:sz w:val="32"/>
+          <w:szCs w:val="32"/>
+        </w:rPr>
+        <w:t>Разработка и интеграция модулей</w:t>
+      </w:r>
+      <w:r>
+        <w:rPr>
+          <w:rFonts w:ascii="Times New Roman" w:hAnsi="Times New Roman" w:cs="Times New Roman"/>
+          <w:b/>
+          <w:bCs/>
+          <w:sz w:val="32"/>
+          <w:szCs w:val="32"/>
+        </w:rPr>
+        <w:t xml:space="preserve"> ПО</w:t>
+      </w:r>
+    </w:p>
+    <w:p>
+      <w:pPr>
+        <w:rPr>
+          <w:rFonts w:ascii="Times New Roman" w:hAnsi="Times New Roman" w:cs="Times New Roman"/>
+          <w:b/>
+          <w:bCs/>
+          <w:sz w:val="32"/>
+          <w:szCs w:val="32"/>
+        </w:rPr>
+      </w:pPr>
+    </w:p>
+    <w:p>
+      <w:pPr>
+        <w:spacing w:after="0" w:line="360" w:lineRule="auto"/>
+        <w:rPr>
+          <w:rFonts w:ascii="Times New Roman" w:hAnsi="Times New Roman" w:cs="Times New Roman"/>
+          <w:b/>
+          <w:bCs/>
+          <w:sz w:val="28"/>
+          <w:szCs w:val="28"/>
+        </w:rPr>
+      </w:pPr>
+      <w:r>
+        <w:rPr>
+          <w:rFonts w:ascii="Times New Roman" w:hAnsi="Times New Roman" w:cs="Times New Roman"/>
+          <w:b/>
+          <w:bCs/>
+          <w:sz w:val="28"/>
+          <w:szCs w:val="28"/>
+        </w:rPr>
+        <w:t>3</w:t>
+      </w:r>
+      <w:r>
+        <w:rPr>
+          <w:rFonts w:ascii="Times New Roman" w:hAnsi="Times New Roman" w:cs="Times New Roman"/>
+          <w:b/>
+          <w:bCs/>
+          <w:sz w:val="28"/>
+          <w:szCs w:val="28"/>
+        </w:rPr>
+        <w:t xml:space="preserve">.1 </w:t>
+      </w:r>
+      <w:r>
+        <w:rPr>
+          <w:rFonts w:ascii="Times New Roman" w:hAnsi="Times New Roman" w:cs="Times New Roman"/>
+          <w:b/>
+          <w:bCs/>
+          <w:sz w:val="28"/>
+          <w:szCs w:val="28"/>
+        </w:rPr>
+        <w:t>Разработка программных модулей</w:t>
+      </w:r>
+    </w:p>
+    <w:p>
+      <w:pPr>
+        <w:spacing w:after="0" w:line="360" w:lineRule="auto"/>
+        <w:rPr>
+          <w:rFonts w:ascii="Times New Roman" w:hAnsi="Times New Roman" w:cs="Times New Roman"/>
+          <w:b/>
+          <w:bCs/>
+          <w:sz w:val="28"/>
+          <w:szCs w:val="28"/>
+        </w:rPr>
+      </w:pPr>
+    </w:p>
+    <w:p>
+      <w:pPr>
+        <w:spacing w:after="0" w:line="360" w:lineRule="auto"/>
+        <w:ind w:firstLine="709"/>
+        <w:rPr>
+          <w:rFonts w:ascii="Times New Roman" w:hAnsi="Times New Roman" w:cs="Times New Roman"/>
+          <w:bCs/>
+          <w:sz w:val="28"/>
+          <w:szCs w:val="28"/>
+        </w:rPr>
+      </w:pPr>
+    </w:p>
+    <w:p>
+      <w:pPr>
+        <w:spacing w:after="0" w:line="360" w:lineRule="auto"/>
+        <w:rPr>
+          <w:rFonts w:ascii="Times New Roman" w:hAnsi="Times New Roman" w:cs="Times New Roman"/>
+          <w:b/>
+          <w:bCs/>
+          <w:sz w:val="28"/>
+          <w:szCs w:val="28"/>
+        </w:rPr>
+      </w:pPr>
+      <w:r>
+        <w:rPr>
+          <w:rFonts w:ascii="Times New Roman" w:hAnsi="Times New Roman" w:cs="Times New Roman"/>
+          <w:b/>
+          <w:bCs/>
+          <w:sz w:val="28"/>
+          <w:szCs w:val="28"/>
+        </w:rPr>
+        <w:t>3</w:t>
+      </w:r>
+      <w:r>
+        <w:rPr>
+          <w:rFonts w:ascii="Times New Roman" w:hAnsi="Times New Roman" w:cs="Times New Roman"/>
+          <w:b/>
+          <w:bCs/>
+          <w:sz w:val="28"/>
+          <w:szCs w:val="28"/>
+        </w:rPr>
+        <w:t xml:space="preserve">.2 </w:t>
+      </w:r>
+      <w:r>
+        <w:rPr>
+          <w:rFonts w:ascii="Times New Roman" w:hAnsi="Times New Roman" w:cs="Times New Roman"/>
+          <w:b/>
+          <w:bCs/>
+          <w:sz w:val="28"/>
+          <w:szCs w:val="28"/>
+        </w:rPr>
+        <w:t>Реализация интерфейса пользователя</w:t>
+      </w:r>
+    </w:p>
+    <w:p>
+      <w:pPr>
+        <w:spacing w:after="0" w:line="360" w:lineRule="auto"/>
+        <w:rPr>
+          <w:rFonts w:ascii="Times New Roman" w:hAnsi="Times New Roman" w:cs="Times New Roman"/>
+          <w:b/>
+          <w:bCs/>
+          <w:sz w:val="28"/>
+          <w:szCs w:val="28"/>
+        </w:rPr>
+      </w:pPr>
+    </w:p>
+    <w:p>
+      <w:pPr>
+        <w:spacing w:after="0" w:line="360" w:lineRule="auto"/>
+        <w:ind w:firstLine="709"/>
+        <w:rPr>
+          <w:rFonts w:ascii="Times New Roman" w:hAnsi="Times New Roman" w:cs="Times New Roman"/>
+          <w:bCs/>
+          <w:sz w:val="28"/>
+          <w:szCs w:val="28"/>
+        </w:rPr>
+      </w:pPr>
+    </w:p>
+    <w:p>
+      <w:pPr>
+        <w:spacing w:after="0" w:line="360" w:lineRule="auto"/>
+        <w:rPr>
+          <w:rFonts w:ascii="Times New Roman" w:hAnsi="Times New Roman" w:cs="Times New Roman"/>
+          <w:b/>
+          <w:bCs/>
+          <w:sz w:val="28"/>
+          <w:szCs w:val="28"/>
+        </w:rPr>
+      </w:pPr>
+      <w:r>
+        <w:rPr>
+          <w:rFonts w:ascii="Times New Roman" w:hAnsi="Times New Roman" w:cs="Times New Roman"/>
+          <w:b/>
+          <w:bCs/>
+          <w:sz w:val="28"/>
+          <w:szCs w:val="28"/>
+        </w:rPr>
+        <w:t>3</w:t>
+      </w:r>
+      <w:r>
+        <w:rPr>
+          <w:rFonts w:ascii="Times New Roman" w:hAnsi="Times New Roman" w:cs="Times New Roman"/>
+          <w:b/>
+          <w:bCs/>
+          <w:sz w:val="28"/>
+          <w:szCs w:val="28"/>
+        </w:rPr>
+        <w:t xml:space="preserve">.3 </w:t>
+      </w:r>
+      <w:r>
+        <w:rPr>
+          <w:rFonts w:ascii="Times New Roman" w:hAnsi="Times New Roman" w:cs="Times New Roman"/>
+          <w:b/>
+          <w:bCs/>
+          <w:sz w:val="28"/>
+          <w:szCs w:val="28"/>
+        </w:rPr>
+        <w:t>Разграничение прав доступа</w:t>
+      </w:r>
+    </w:p>
+    <w:p>
+      <w:pPr>
+        <w:spacing w:after="0" w:line="360" w:lineRule="auto"/>
+        <w:rPr>
+          <w:rFonts w:ascii="Times New Roman" w:hAnsi="Times New Roman" w:cs="Times New Roman"/>
+          <w:b/>
+          <w:bCs/>
+          <w:sz w:val="28"/>
+          <w:szCs w:val="28"/>
+        </w:rPr>
+      </w:pPr>
+    </w:p>
+    <w:p>
+      <w:pPr>
+        <w:spacing w:after="0" w:line="360" w:lineRule="auto"/>
+        <w:ind w:firstLine="709"/>
+        <w:rPr>
+          <w:rFonts w:ascii="Times New Roman" w:hAnsi="Times New Roman" w:cs="Times New Roman"/>
+          <w:bCs/>
+          <w:sz w:val="28"/>
+          <w:szCs w:val="28"/>
+        </w:rPr>
+      </w:pPr>
+    </w:p>
+    <w:p>
+      <w:pPr>
+        <w:spacing w:after="0" w:line="360" w:lineRule="auto"/>
+        <w:rPr>
+          <w:rFonts w:ascii="Times New Roman" w:hAnsi="Times New Roman" w:cs="Times New Roman"/>
+          <w:b/>
+          <w:bCs/>
+          <w:sz w:val="28"/>
+          <w:szCs w:val="28"/>
+        </w:rPr>
+      </w:pPr>
+      <w:r>
+        <w:rPr>
+          <w:rFonts w:ascii="Times New Roman" w:hAnsi="Times New Roman" w:cs="Times New Roman"/>
+          <w:b/>
+          <w:bCs/>
+          <w:sz w:val="28"/>
+          <w:szCs w:val="28"/>
+        </w:rPr>
+        <w:t>3.4 Экспорт и импорт данных</w:t>
+      </w:r>
+    </w:p>
+    <w:p>
+      <w:pPr>
+        <w:spacing w:after="0" w:line="360" w:lineRule="auto"/>
+        <w:ind w:firstLine="709"/>
+        <w:rPr>
+          <w:rFonts w:ascii="Times New Roman" w:hAnsi="Times New Roman" w:cs="Times New Roman"/>
+          <w:bCs/>
+          <w:sz w:val="28"/>
+          <w:szCs w:val="28"/>
+        </w:rPr>
+      </w:pPr>
     </w:p>
     <w:sectPr>
       <w:pgSz w:w="11906" w:h="16838"/>
@@ -3043,6 +3842,146 @@
 <file path=word/numbering.xml><?xml version="1.0" encoding="utf-8"?>
 <w:numbering xmlns:wpc="http://schemas.microsoft.com/office/word/2010/wordprocessingCanvas" xmlns:cx="http://schemas.microsoft.com/office/drawing/2014/chartex" xmlns:mc="http://schemas.openxmlformats.org/markup-compatibility/2006" xmlns:o="urn:schemas-microsoft-com:office:office" xmlns:r="http://schemas.openxmlformats.org/officeDocument/2006/relationships" xmlns:m="http://schemas.openxmlformats.org/officeDocument/2006/math" xmlns:v="urn:schemas-microsoft-com:vml" xmlns:wp14="http://schemas.microsoft.com/office/word/2010/wordprocessingDrawing" xmlns:wp="http://schemas.openxmlformats.org/drawingml/2006/wordprocessingDrawing" xmlns:w10="urn:schemas-microsoft-com:office:word" xmlns:w="http://schemas.openxmlformats.org/wordprocessingml/2006/main" xmlns:w14="http://schemas.microsoft.com/office/word/2010/wordml" xmlns:w15="http://schemas.microsoft.com/office/word/2012/wordml" xmlns:w16se="http://schemas.microsoft.com/office/word/2015/wordml/symex" xmlns:wpg="http://schemas.microsoft.com/office/word/2010/wordprocessingGroup" xmlns:wpi="http://schemas.microsoft.com/office/word/2010/wordprocessingInk" xmlns:wne="http://schemas.microsoft.com/office/word/2006/wordml" xmlns:wps="http://schemas.microsoft.com/office/word/2010/wordprocessingShape" mc:Ignorable="w14 w15 w16se wp14">
   <w:abstractNum w:abstractNumId="0" w15:restartNumberingAfterBreak="0">
+    <w:nsid w:val="4FD15823"/>
+    <w:multiLevelType w:val="hybridMultilevel"/>
+    <w:tmpl w:val="DA4E7806"/>
+    <w:lvl w:ilvl="0" w:tplc="E4F2AB46">
+      <w:start w:val="1"/>
+      <w:numFmt w:val="bullet"/>
+      <w:lvlText w:val="-"/>
+      <w:lvlJc w:val="left"/>
+      <w:pPr>
+        <w:tabs>
+          <w:tab w:val="num" w:pos="720"/>
+        </w:tabs>
+        <w:ind w:left="720" w:hanging="360"/>
+      </w:pPr>
+      <w:rPr>
+        <w:rFonts w:ascii="Times New Roman" w:hAnsi="Times New Roman" w:hint="default"/>
+      </w:rPr>
+    </w:lvl>
+    <w:lvl w:ilvl="1" w:tplc="22522598" w:tentative="1">
+      <w:start w:val="1"/>
+      <w:numFmt w:val="bullet"/>
+      <w:lvlText w:val="-"/>
+      <w:lvlJc w:val="left"/>
+      <w:pPr>
+        <w:tabs>
+          <w:tab w:val="num" w:pos="1440"/>
+        </w:tabs>
+        <w:ind w:left="1440" w:hanging="360"/>
+      </w:pPr>
+      <w:rPr>
+        <w:rFonts w:ascii="Times New Roman" w:hAnsi="Times New Roman" w:hint="default"/>
+      </w:rPr>
+    </w:lvl>
+    <w:lvl w:ilvl="2" w:tplc="AD32FADE" w:tentative="1">
+      <w:start w:val="1"/>
+      <w:numFmt w:val="bullet"/>
+      <w:lvlText w:val="-"/>
+      <w:lvlJc w:val="left"/>
+      <w:pPr>
+        <w:tabs>
+          <w:tab w:val="num" w:pos="2160"/>
+        </w:tabs>
+        <w:ind w:left="2160" w:hanging="360"/>
+      </w:pPr>
+      <w:rPr>
+        <w:rFonts w:ascii="Times New Roman" w:hAnsi="Times New Roman" w:hint="default"/>
+      </w:rPr>
+    </w:lvl>
+    <w:lvl w:ilvl="3" w:tplc="C67C403E" w:tentative="1">
+      <w:start w:val="1"/>
+      <w:numFmt w:val="bullet"/>
+      <w:lvlText w:val="-"/>
+      <w:lvlJc w:val="left"/>
+      <w:pPr>
+        <w:tabs>
+          <w:tab w:val="num" w:pos="2880"/>
+        </w:tabs>
+        <w:ind w:left="2880" w:hanging="360"/>
+      </w:pPr>
+      <w:rPr>
+        <w:rFonts w:ascii="Times New Roman" w:hAnsi="Times New Roman" w:hint="default"/>
+      </w:rPr>
+    </w:lvl>
+    <w:lvl w:ilvl="4" w:tplc="162CE15C" w:tentative="1">
+      <w:start w:val="1"/>
+      <w:numFmt w:val="bullet"/>
+      <w:lvlText w:val="-"/>
+      <w:lvlJc w:val="left"/>
+      <w:pPr>
+        <w:tabs>
+          <w:tab w:val="num" w:pos="3600"/>
+        </w:tabs>
+        <w:ind w:left="3600" w:hanging="360"/>
+      </w:pPr>
+      <w:rPr>
+        <w:rFonts w:ascii="Times New Roman" w:hAnsi="Times New Roman" w:hint="default"/>
+      </w:rPr>
+    </w:lvl>
+    <w:lvl w:ilvl="5" w:tplc="38129C90" w:tentative="1">
+      <w:start w:val="1"/>
+      <w:numFmt w:val="bullet"/>
+      <w:lvlText w:val="-"/>
+      <w:lvlJc w:val="left"/>
+      <w:pPr>
+        <w:tabs>
+          <w:tab w:val="num" w:pos="4320"/>
+        </w:tabs>
+        <w:ind w:left="4320" w:hanging="360"/>
+      </w:pPr>
+      <w:rPr>
+        <w:rFonts w:ascii="Times New Roman" w:hAnsi="Times New Roman" w:hint="default"/>
+      </w:rPr>
+    </w:lvl>
+    <w:lvl w:ilvl="6" w:tplc="EBC8206A" w:tentative="1">
+      <w:start w:val="1"/>
+      <w:numFmt w:val="bullet"/>
+      <w:lvlText w:val="-"/>
+      <w:lvlJc w:val="left"/>
+      <w:pPr>
+        <w:tabs>
+          <w:tab w:val="num" w:pos="5040"/>
+        </w:tabs>
+        <w:ind w:left="5040" w:hanging="360"/>
+      </w:pPr>
+      <w:rPr>
+        <w:rFonts w:ascii="Times New Roman" w:hAnsi="Times New Roman" w:hint="default"/>
+      </w:rPr>
+    </w:lvl>
+    <w:lvl w:ilvl="7" w:tplc="D0783056" w:tentative="1">
+      <w:start w:val="1"/>
+      <w:numFmt w:val="bullet"/>
+      <w:lvlText w:val="-"/>
+      <w:lvlJc w:val="left"/>
+      <w:pPr>
+        <w:tabs>
+          <w:tab w:val="num" w:pos="5760"/>
+        </w:tabs>
+        <w:ind w:left="5760" w:hanging="360"/>
+      </w:pPr>
+      <w:rPr>
+        <w:rFonts w:ascii="Times New Roman" w:hAnsi="Times New Roman" w:hint="default"/>
+      </w:rPr>
+    </w:lvl>
+    <w:lvl w:ilvl="8" w:tplc="E4308078" w:tentative="1">
+      <w:start w:val="1"/>
+      <w:numFmt w:val="bullet"/>
+      <w:lvlText w:val="-"/>
+      <w:lvlJc w:val="left"/>
+      <w:pPr>
+        <w:tabs>
+          <w:tab w:val="num" w:pos="6480"/>
+        </w:tabs>
+        <w:ind w:left="6480" w:hanging="360"/>
+      </w:pPr>
+      <w:rPr>
+        <w:rFonts w:ascii="Times New Roman" w:hAnsi="Times New Roman" w:hint="default"/>
+      </w:rPr>
+    </w:lvl>
+  </w:abstractNum>
+  <w:abstractNum w:abstractNumId="1" w15:restartNumberingAfterBreak="0">
     <w:nsid w:val="6F240968"/>
     <w:multiLevelType w:val="hybridMultilevel"/>
     <w:tmpl w:val="1E5860A4"/>
@@ -3156,6 +4095,9 @@
     </w:lvl>
   </w:abstractNum>
   <w:num w:numId="1">
+    <w:abstractNumId w:val="1"/>
+  </w:num>
+  <w:num w:numId="2">
     <w:abstractNumId w:val="0"/>
   </w:num>
 </w:numbering>
@@ -3554,7 +4496,7 @@
   <w:style w:type="paragraph" w:default="1" w:styleId="a">
     <w:name w:val="Normal"/>
     <w:qFormat/>
-    <w:rsid w:val="0032134E"/>
+    <w:rsid w:val="003A5909"/>
     <w:rPr>
       <w:rFonts w:eastAsiaTheme="minorEastAsia"/>
       <w:lang w:eastAsia="ja-JP"/>
@@ -3883,7 +4825,7 @@
 </file>
 
 <file path=customXml/itemProps1.xml><?xml version="1.0" encoding="utf-8"?>
-<ds:datastoreItem xmlns:ds="http://schemas.openxmlformats.org/officeDocument/2006/customXml" ds:itemID="{A76F714F-1FA5-4CCE-996B-144F7BBB84DF}">
+<ds:datastoreItem xmlns:ds="http://schemas.openxmlformats.org/officeDocument/2006/customXml" ds:itemID="{72896BCF-447F-4F87-8D44-594BB20354A1}">
   <ds:schemaRefs>
     <ds:schemaRef ds:uri="http://schemas.openxmlformats.org/officeDocument/2006/bibliography"/>
   </ds:schemaRefs>

</xml_diff>